<commit_message>
Added black background to indiviudal session data
</commit_message>
<xml_diff>
--- a/Visualisation Project Report.docx
+++ b/Visualisation Project Report.docx
@@ -229,6 +229,7 @@
                     <w:rPr>
                       <w:b/>
                       <w:bCs/>
+                      <w:noProof/>
                       <w:sz w:val="20"/>
                       <w:szCs w:val="20"/>
                     </w:rPr>
@@ -358,6 +359,7 @@
                     <w:rPr>
                       <w:b/>
                       <w:bCs/>
+                      <w:noProof/>
                       <w:sz w:val="20"/>
                       <w:szCs w:val="20"/>
                     </w:rPr>
@@ -407,6 +409,7 @@
         <w:rPr>
           <w:b/>
           <w:bCs/>
+          <w:noProof/>
           <w:sz w:val="20"/>
           <w:szCs w:val="20"/>
         </w:rPr>
@@ -460,6 +463,7 @@
         <w:rPr>
           <w:b/>
           <w:bCs/>
+          <w:noProof/>
           <w:sz w:val="20"/>
           <w:szCs w:val="20"/>
         </w:rPr>
@@ -549,11 +553,410 @@
         <w:rPr>
           <w:b/>
           <w:bCs/>
+          <w:sz w:val="20"/>
+          <w:szCs w:val="20"/>
+        </w:rPr>
+        <w:lastRenderedPageBreak/>
+        <w:t>DEMONSTRATING INDIVIDUAL SESSION DATA:</w:t>
+      </w:r>
+    </w:p>
+    <w:p>
+      <w:pPr>
+        <w:pStyle w:val="ListParagraph"/>
+        <w:numPr>
+          <w:ilvl w:val="0"/>
+          <w:numId w:val="2"/>
+        </w:numPr>
+        <w:rPr>
+          <w:sz w:val="20"/>
+          <w:szCs w:val="20"/>
+        </w:rPr>
+      </w:pPr>
+      <w:r>
+        <w:rPr>
+          <w:sz w:val="20"/>
+          <w:szCs w:val="20"/>
+        </w:rPr>
+        <w:t xml:space="preserve">Changed from error bar graph to boxplot to increase area of comparison between the average score and individual session data points. </w:t>
+      </w:r>
+    </w:p>
+    <w:p>
+      <w:pPr>
+        <w:pStyle w:val="ListParagraph"/>
+        <w:numPr>
+          <w:ilvl w:val="0"/>
+          <w:numId w:val="2"/>
+        </w:numPr>
+        <w:rPr>
+          <w:sz w:val="20"/>
+          <w:szCs w:val="20"/>
+        </w:rPr>
+      </w:pPr>
+      <w:r>
+        <w:rPr>
+          <w:sz w:val="20"/>
+          <w:szCs w:val="20"/>
+        </w:rPr>
+        <w:t>Different colours were used to differentiate ‘Before’ and ‘After’ training plots.</w:t>
+      </w:r>
+    </w:p>
+    <w:p>
+      <w:pPr>
+        <w:pStyle w:val="ListParagraph"/>
+        <w:numPr>
+          <w:ilvl w:val="1"/>
+          <w:numId w:val="2"/>
+        </w:numPr>
+        <w:rPr>
+          <w:sz w:val="20"/>
+          <w:szCs w:val="20"/>
+        </w:rPr>
+      </w:pPr>
+      <w:r>
+        <w:rPr>
+          <w:sz w:val="20"/>
+          <w:szCs w:val="20"/>
+        </w:rPr>
+        <w:t xml:space="preserve">Instead of using a different marker in the box to replace the mean line, as otherwise it would be harder to differentiate between the mean point and individual session data points. </w:t>
+      </w:r>
+    </w:p>
+    <w:p>
+      <w:pPr>
+        <w:pStyle w:val="ListParagraph"/>
+        <w:numPr>
+          <w:ilvl w:val="0"/>
+          <w:numId w:val="2"/>
+        </w:numPr>
+        <w:rPr>
+          <w:sz w:val="20"/>
+          <w:szCs w:val="20"/>
+        </w:rPr>
+      </w:pPr>
+      <w:r>
+        <w:rPr>
+          <w:sz w:val="20"/>
+          <w:szCs w:val="20"/>
+        </w:rPr>
+        <w:t>Colour-blind consideration: u</w:t>
+      </w:r>
+      <w:r>
+        <w:rPr>
+          <w:sz w:val="20"/>
+          <w:szCs w:val="20"/>
+        </w:rPr>
+        <w:t>sed</w:t>
+      </w:r>
+      <w:r>
+        <w:rPr>
+          <w:sz w:val="20"/>
+          <w:szCs w:val="20"/>
+        </w:rPr>
+        <w:t xml:space="preserve"> yellow and </w:t>
+      </w:r>
+      <w:r>
+        <w:rPr>
+          <w:sz w:val="20"/>
+          <w:szCs w:val="20"/>
+        </w:rPr>
+        <w:t>red</w:t>
+      </w:r>
+      <w:r>
+        <w:rPr>
+          <w:sz w:val="20"/>
+          <w:szCs w:val="20"/>
+        </w:rPr>
+        <w:t xml:space="preserve"> to symbolise before and after; used blue to symbolise statistical significance.</w:t>
+      </w:r>
+    </w:p>
+    <w:p>
+      <w:pPr>
+        <w:pStyle w:val="ListParagraph"/>
+        <w:numPr>
+          <w:ilvl w:val="1"/>
+          <w:numId w:val="2"/>
+        </w:numPr>
+        <w:rPr>
+          <w:sz w:val="20"/>
+          <w:szCs w:val="20"/>
+        </w:rPr>
+      </w:pPr>
+      <w:r>
+        <w:rPr>
+          <w:sz w:val="20"/>
+          <w:szCs w:val="20"/>
+        </w:rPr>
+        <w:t>A black border was added around ‘Before’ training yellow session data points to help the small points standout against the white background.</w:t>
+      </w:r>
+    </w:p>
+    <w:p>
+      <w:pPr>
+        <w:pStyle w:val="ListParagraph"/>
+        <w:numPr>
+          <w:ilvl w:val="0"/>
+          <w:numId w:val="2"/>
+        </w:numPr>
+        <w:rPr>
+          <w:sz w:val="20"/>
+          <w:szCs w:val="20"/>
+        </w:rPr>
+      </w:pPr>
+      <w:r>
+        <w:rPr>
+          <w:sz w:val="20"/>
+          <w:szCs w:val="20"/>
+        </w:rPr>
+        <w:t>Lines were not used to connect individual session data points as there is no meaningful sequence to demonstrate</w:t>
+      </w:r>
+      <w:r>
+        <w:rPr>
+          <w:sz w:val="20"/>
+          <w:szCs w:val="20"/>
+        </w:rPr>
+        <w:t>.</w:t>
+      </w:r>
+    </w:p>
+    <w:p>
+      <w:pPr>
+        <w:pStyle w:val="ListParagraph"/>
+        <w:numPr>
+          <w:ilvl w:val="0"/>
+          <w:numId w:val="2"/>
+        </w:numPr>
+        <w:rPr>
+          <w:sz w:val="20"/>
+          <w:szCs w:val="20"/>
+        </w:rPr>
+      </w:pPr>
+      <w:r>
+        <w:rPr>
+          <w:sz w:val="20"/>
+          <w:szCs w:val="20"/>
+        </w:rPr>
+        <w:t>I c</w:t>
+      </w:r>
+      <w:r>
+        <w:rPr>
+          <w:sz w:val="20"/>
+          <w:szCs w:val="20"/>
+        </w:rPr>
+        <w:t>onsidered using black background</w:t>
+      </w:r>
+      <w:r>
+        <w:rPr>
+          <w:sz w:val="20"/>
+          <w:szCs w:val="20"/>
+        </w:rPr>
+        <w:t xml:space="preserve"> (s</w:t>
+      </w:r>
+      <w:r>
+        <w:rPr>
+          <w:sz w:val="20"/>
+          <w:szCs w:val="20"/>
+        </w:rPr>
+        <w:t>ee Appendix 2 for an example</w:t>
+      </w:r>
+      <w:r>
+        <w:rPr>
+          <w:sz w:val="20"/>
+          <w:szCs w:val="20"/>
+        </w:rPr>
+        <w:t>)</w:t>
+      </w:r>
+    </w:p>
+    <w:p>
+      <w:pPr>
+        <w:pStyle w:val="ListParagraph"/>
+        <w:numPr>
+          <w:ilvl w:val="1"/>
+          <w:numId w:val="2"/>
+        </w:numPr>
+        <w:rPr>
+          <w:sz w:val="20"/>
+          <w:szCs w:val="20"/>
+        </w:rPr>
+      </w:pPr>
+      <w:r>
+        <w:rPr>
+          <w:sz w:val="20"/>
+          <w:szCs w:val="20"/>
+        </w:rPr>
+        <w:t>I</w:t>
+      </w:r>
+      <w:r>
+        <w:rPr>
+          <w:sz w:val="20"/>
+          <w:szCs w:val="20"/>
+        </w:rPr>
+        <w:t>t would reduce glare and eyestrain on laptop screens and provide higher contrast</w:t>
+      </w:r>
+      <w:r>
+        <w:rPr>
+          <w:sz w:val="20"/>
+          <w:szCs w:val="20"/>
+        </w:rPr>
+        <w:t>.</w:t>
+      </w:r>
+    </w:p>
+    <w:p>
+      <w:pPr>
+        <w:pStyle w:val="ListParagraph"/>
+        <w:numPr>
+          <w:ilvl w:val="1"/>
+          <w:numId w:val="2"/>
+        </w:numPr>
+        <w:rPr>
+          <w:sz w:val="20"/>
+          <w:szCs w:val="20"/>
+        </w:rPr>
+      </w:pPr>
+      <w:r>
+        <w:rPr>
+          <w:sz w:val="20"/>
+          <w:szCs w:val="20"/>
+        </w:rPr>
+        <w:t>H</w:t>
+      </w:r>
+      <w:r>
+        <w:rPr>
+          <w:sz w:val="20"/>
+          <w:szCs w:val="20"/>
+        </w:rPr>
+        <w:t xml:space="preserve">owever, this format is not widely used in scientific and may fail to cater to viewers with contrast sensitivity, laptops with poorer screen quality (fails to render black background accurately) and laptop compatibility. </w:t>
+      </w:r>
+    </w:p>
+    <w:p>
+      <w:pPr>
+        <w:jc w:val="center"/>
+        <w:rPr>
+          <w:sz w:val="20"/>
+          <w:szCs w:val="20"/>
+        </w:rPr>
+      </w:pPr>
+      <w:r>
+        <w:rPr>
+          <w:sz w:val="20"/>
+          <w:szCs w:val="20"/>
+        </w:rPr>
+        <w:drawing>
+          <wp:inline distT="0" distB="0" distL="0" distR="0" wp14:anchorId="032799F7" wp14:editId="28CDA601">
+            <wp:extent cx="5579706" cy="3123590"/>
+            <wp:effectExtent l="0" t="0" r="0" b="0"/>
+            <wp:docPr id="762651467" name="Picture 1" descr="A graph with purple and yellow dots&#10;&#10;Description automatically generated"/>
+            <wp:cNvGraphicFramePr>
+              <a:graphicFrameLocks xmlns:a="http://schemas.openxmlformats.org/drawingml/2006/main" noChangeAspect="1"/>
+            </wp:cNvGraphicFramePr>
+            <a:graphic xmlns:a="http://schemas.openxmlformats.org/drawingml/2006/main">
+              <a:graphicData uri="http://schemas.openxmlformats.org/drawingml/2006/picture">
+                <pic:pic xmlns:pic="http://schemas.openxmlformats.org/drawingml/2006/picture">
+                  <pic:nvPicPr>
+                    <pic:cNvPr id="762651467" name="Picture 1" descr="A graph with purple and yellow dots&#10;&#10;Description automatically generated"/>
+                    <pic:cNvPicPr/>
+                  </pic:nvPicPr>
+                  <pic:blipFill>
+                    <a:blip r:embed="rId9"/>
+                    <a:stretch>
+                      <a:fillRect/>
+                    </a:stretch>
+                  </pic:blipFill>
+                  <pic:spPr>
+                    <a:xfrm>
+                      <a:off x="0" y="0"/>
+                      <a:ext cx="5617258" cy="3144612"/>
+                    </a:xfrm>
+                    <a:prstGeom prst="rect">
+                      <a:avLst/>
+                    </a:prstGeom>
+                  </pic:spPr>
+                </pic:pic>
+              </a:graphicData>
+            </a:graphic>
+          </wp:inline>
+        </w:drawing>
+      </w:r>
+    </w:p>
+    <w:p>
+      <w:pPr>
+        <w:jc w:val="center"/>
+        <w:rPr>
+          <w:sz w:val="20"/>
+          <w:szCs w:val="20"/>
+        </w:rPr>
+      </w:pPr>
+      <w:r>
+        <w:rPr>
+          <w:sz w:val="20"/>
+          <w:szCs w:val="20"/>
+        </w:rPr>
+        <w:drawing>
+          <wp:inline distT="0" distB="0" distL="0" distR="0" wp14:anchorId="681674FA" wp14:editId="5F5091A8">
+            <wp:extent cx="5579110" cy="3231470"/>
+            <wp:effectExtent l="0" t="0" r="0" b="0"/>
+            <wp:docPr id="369361374" name="Picture 1" descr="A graph of different colored lines&#10;&#10;Description automatically generated with medium confidence"/>
+            <wp:cNvGraphicFramePr>
+              <a:graphicFrameLocks xmlns:a="http://schemas.openxmlformats.org/drawingml/2006/main" noChangeAspect="1"/>
+            </wp:cNvGraphicFramePr>
+            <a:graphic xmlns:a="http://schemas.openxmlformats.org/drawingml/2006/main">
+              <a:graphicData uri="http://schemas.openxmlformats.org/drawingml/2006/picture">
+                <pic:pic xmlns:pic="http://schemas.openxmlformats.org/drawingml/2006/picture">
+                  <pic:nvPicPr>
+                    <pic:cNvPr id="369361374" name="Picture 1" descr="A graph of different colored lines&#10;&#10;Description automatically generated with medium confidence"/>
+                    <pic:cNvPicPr/>
+                  </pic:nvPicPr>
+                  <pic:blipFill>
+                    <a:blip r:embed="rId10"/>
+                    <a:stretch>
+                      <a:fillRect/>
+                    </a:stretch>
+                  </pic:blipFill>
+                  <pic:spPr>
+                    <a:xfrm>
+                      <a:off x="0" y="0"/>
+                      <a:ext cx="5613107" cy="3251162"/>
+                    </a:xfrm>
+                    <a:prstGeom prst="rect">
+                      <a:avLst/>
+                    </a:prstGeom>
+                  </pic:spPr>
+                </pic:pic>
+              </a:graphicData>
+            </a:graphic>
+          </wp:inline>
+        </w:drawing>
+      </w:r>
+    </w:p>
+    <w:p>
+      <w:pPr>
+        <w:rPr>
+          <w:sz w:val="20"/>
+          <w:szCs w:val="20"/>
+        </w:rPr>
+      </w:pPr>
+    </w:p>
+    <w:p>
+      <w:pPr>
+        <w:rPr>
+          <w:sz w:val="20"/>
+          <w:szCs w:val="20"/>
+        </w:rPr>
+      </w:pPr>
+    </w:p>
+    <w:p>
+      <w:pPr>
+        <w:rPr>
+          <w:b/>
+          <w:bCs/>
+          <w:sz w:val="20"/>
+          <w:szCs w:val="20"/>
+        </w:rPr>
+      </w:pPr>
+      <w:r>
+        <w:rPr>
+          <w:b/>
+          <w:bCs/>
           <w:noProof/>
           <w:sz w:val="20"/>
           <w:szCs w:val="20"/>
         </w:rPr>
-        <w:lastRenderedPageBreak/>
         <w:pict w14:anchorId="065D55F9">
           <v:shape id="_x0000_s1029" type="#_x0000_t202" style="position:absolute;margin-left:222.95pt;margin-top:48.15pt;width:302.35pt;height:81.95pt;z-index:251661312">
             <v:stroke opacity="0"/>
@@ -5349,7 +5752,6 @@
           <w:sz w:val="20"/>
           <w:szCs w:val="20"/>
         </w:rPr>
-        <w:lastRenderedPageBreak/>
         <w:pict w14:anchorId="372710ED">
           <v:shape id="_x0000_s1031" type="#_x0000_t202" style="position:absolute;margin-left:255.9pt;margin-top:.55pt;width:279.8pt;height:174.8pt;z-index:251663360">
             <v:stroke opacity="0"/>
@@ -5376,7 +5778,7 @@
                                 <pic:cNvPicPr/>
                               </pic:nvPicPr>
                               <pic:blipFill>
-                                <a:blip r:embed="rId9"/>
+                                <a:blip r:embed="rId11"/>
                                 <a:stretch>
                                   <a:fillRect/>
                                 </a:stretch>
@@ -5406,6 +5808,7 @@
         <w:rPr>
           <w:b/>
           <w:bCs/>
+          <w:noProof/>
           <w:sz w:val="20"/>
           <w:szCs w:val="20"/>
         </w:rPr>
@@ -5490,7 +5893,7 @@
                                 <pic:cNvPicPr/>
                               </pic:nvPicPr>
                               <pic:blipFill>
-                                <a:blip r:embed="rId10"/>
+                                <a:blip r:embed="rId12"/>
                                 <a:stretch>
                                   <a:fillRect/>
                                 </a:stretch>
@@ -5530,6 +5933,7 @@
         <w:rPr>
           <w:b/>
           <w:bCs/>
+          <w:noProof/>
           <w:sz w:val="20"/>
           <w:szCs w:val="20"/>
         </w:rPr>
@@ -5549,7 +5953,7 @@
                     <pic:cNvPicPr/>
                   </pic:nvPicPr>
                   <pic:blipFill>
-                    <a:blip r:embed="rId11"/>
+                    <a:blip r:embed="rId13"/>
                     <a:stretch>
                       <a:fillRect/>
                     </a:stretch>
@@ -5586,6 +5990,26 @@
           <w:sz w:val="20"/>
           <w:szCs w:val="20"/>
         </w:rPr>
+        <w:br w:type="page"/>
+      </w:r>
+    </w:p>
+    <w:p>
+      <w:pPr>
+        <w:rPr>
+          <w:b/>
+          <w:bCs/>
+          <w:sz w:val="20"/>
+          <w:szCs w:val="20"/>
+        </w:rPr>
+      </w:pPr>
+      <w:r>
+        <w:rPr>
+          <w:b/>
+          <w:bCs/>
+          <w:sz w:val="20"/>
+          <w:szCs w:val="20"/>
+        </w:rPr>
+        <w:lastRenderedPageBreak/>
         <w:t>APPENDIX:</w:t>
       </w:r>
     </w:p>
@@ -5635,11 +6059,12 @@
         <w:rPr>
           <w:b/>
           <w:bCs/>
+          <w:noProof/>
           <w:sz w:val="20"/>
           <w:szCs w:val="20"/>
         </w:rPr>
         <w:drawing>
-          <wp:inline distT="0" distB="0" distL="0" distR="0" wp14:anchorId="61505AD9" wp14:editId="30751949">
+          <wp:inline distT="0" distB="0" distL="0" distR="0" wp14:anchorId="61505AD9" wp14:editId="7D2B15EA">
             <wp:extent cx="3090271" cy="2328776"/>
             <wp:effectExtent l="0" t="0" r="0" b="0"/>
             <wp:docPr id="1977217399" name="Picture 1" descr="A graph with green and black lines&#10;&#10;Description automatically generated"/>
@@ -5654,7 +6079,7 @@
                     <pic:cNvPicPr/>
                   </pic:nvPicPr>
                   <pic:blipFill>
-                    <a:blip r:embed="rId12"/>
+                    <a:blip r:embed="rId14"/>
                     <a:stretch>
                       <a:fillRect/>
                     </a:stretch>
@@ -5662,7 +6087,7 @@
                   <pic:spPr>
                     <a:xfrm>
                       <a:off x="0" y="0"/>
-                      <a:ext cx="3101054" cy="2336902"/>
+                      <a:ext cx="3090271" cy="2328776"/>
                     </a:xfrm>
                     <a:prstGeom prst="rect">
                       <a:avLst/>
@@ -5677,14 +6102,75 @@
     </w:p>
     <w:p>
       <w:pPr>
-        <w:jc w:val="center"/>
-        <w:rPr>
-          <w:b/>
-          <w:bCs/>
+        <w:rPr>
           <w:sz w:val="20"/>
           <w:szCs w:val="20"/>
         </w:rPr>
       </w:pPr>
+      <w:r>
+        <w:rPr>
+          <w:sz w:val="20"/>
+          <w:szCs w:val="20"/>
+          <w:u w:val="single"/>
+        </w:rPr>
+        <w:t>APPENDIX 2:</w:t>
+      </w:r>
+      <w:r>
+        <w:rPr>
+          <w:sz w:val="20"/>
+          <w:szCs w:val="20"/>
+        </w:rPr>
+        <w:t xml:space="preserve"> Black background graph</w:t>
+      </w:r>
+    </w:p>
+    <w:p>
+      <w:pPr>
+        <w:rPr>
+          <w:sz w:val="20"/>
+          <w:szCs w:val="20"/>
+        </w:rPr>
+      </w:pPr>
+      <w:r>
+        <w:rPr>
+          <w:sz w:val="20"/>
+          <w:szCs w:val="20"/>
+        </w:rPr>
+        <w:drawing>
+          <wp:inline distT="0" distB="0" distL="0" distR="0" wp14:anchorId="7E73686C" wp14:editId="639EB509">
+            <wp:extent cx="5585927" cy="3134012"/>
+            <wp:effectExtent l="0" t="0" r="0" b="0"/>
+            <wp:docPr id="1452679159" name="Picture 1" descr="A graph with colorful dots and lines&#10;&#10;Description automatically generated"/>
+            <wp:cNvGraphicFramePr>
+              <a:graphicFrameLocks xmlns:a="http://schemas.openxmlformats.org/drawingml/2006/main" noChangeAspect="1"/>
+            </wp:cNvGraphicFramePr>
+            <a:graphic xmlns:a="http://schemas.openxmlformats.org/drawingml/2006/main">
+              <a:graphicData uri="http://schemas.openxmlformats.org/drawingml/2006/picture">
+                <pic:pic xmlns:pic="http://schemas.openxmlformats.org/drawingml/2006/picture">
+                  <pic:nvPicPr>
+                    <pic:cNvPr id="1452679159" name="Picture 1" descr="A graph with colorful dots and lines&#10;&#10;Description automatically generated"/>
+                    <pic:cNvPicPr/>
+                  </pic:nvPicPr>
+                  <pic:blipFill>
+                    <a:blip r:embed="rId15"/>
+                    <a:stretch>
+                      <a:fillRect/>
+                    </a:stretch>
+                  </pic:blipFill>
+                  <pic:spPr>
+                    <a:xfrm>
+                      <a:off x="0" y="0"/>
+                      <a:ext cx="5607012" cy="3145842"/>
+                    </a:xfrm>
+                    <a:prstGeom prst="rect">
+                      <a:avLst/>
+                    </a:prstGeom>
+                  </pic:spPr>
+                </pic:pic>
+              </a:graphicData>
+            </a:graphic>
+          </wp:inline>
+        </w:drawing>
+      </w:r>
     </w:p>
     <w:sectPr>
       <w:pgSz w:w="11906" w:h="16838"/>

</xml_diff>

<commit_message>
Added invidual session data point for combined social and cognitive.
</commit_message>
<xml_diff>
--- a/Visualisation Project Report.docx
+++ b/Visualisation Project Report.docx
@@ -77,6 +77,28 @@
           <w:szCs w:val="20"/>
         </w:rPr>
         <w:t>REPLICATION OF THESIS GRAPHS:</w:t>
+      </w:r>
+    </w:p>
+    <w:p>
+      <w:pPr>
+        <w:pStyle w:val="ListParagraph"/>
+        <w:numPr>
+          <w:ilvl w:val="0"/>
+          <w:numId w:val="2"/>
+        </w:numPr>
+        <w:rPr>
+          <w:b/>
+          <w:bCs/>
+          <w:sz w:val="20"/>
+          <w:szCs w:val="20"/>
+        </w:rPr>
+      </w:pPr>
+      <w:r>
+        <w:rPr>
+          <w:sz w:val="20"/>
+          <w:szCs w:val="20"/>
+        </w:rPr>
+        <w:t>Replaced original boxplots with normal error bars to reduce visual complexity and increase readability.</w:t>
       </w:r>
     </w:p>
     <w:p>
@@ -821,7 +843,21 @@
           <w:sz w:val="20"/>
           <w:szCs w:val="20"/>
         </w:rPr>
-        <w:t xml:space="preserve">owever, this format is not widely used in scientific and may fail to cater to viewers with contrast sensitivity, laptops with poorer screen quality (fails to render black background accurately) and laptop compatibility. </w:t>
+        <w:t>owever, this format is not widely used in scientific</w:t>
+      </w:r>
+      <w:r>
+        <w:rPr>
+          <w:sz w:val="20"/>
+          <w:szCs w:val="20"/>
+        </w:rPr>
+        <w:t xml:space="preserve"> journals</w:t>
+      </w:r>
+      <w:r>
+        <w:rPr>
+          <w:sz w:val="20"/>
+          <w:szCs w:val="20"/>
+        </w:rPr>
+        <w:t xml:space="preserve"> and may fail to cater to viewers with contrast sensitivity, laptops with poorer screen quality (fails to render black background accurately) and laptop compatibility. </w:t>
       </w:r>
     </w:p>
     <w:p>

</xml_diff>